<commit_message>
custom deserialization not done
</commit_message>
<xml_diff>
--- a/json_binding(jackson)/info.docx
+++ b/json_binding(jackson)/info.docx
@@ -1,267 +1,670 @@
 
 <file path=word/document.xml><?xml version="1.0" encoding="utf-8"?>
-<w:document xmlns:o="urn:schemas-microsoft-com:office:office" xmlns:r="http://schemas.openxmlformats.org/officeDocument/2006/relationships" xmlns:v="urn:schemas-microsoft-com:vml" xmlns:w="http://schemas.openxmlformats.org/wordprocessingml/2006/main" xmlns:w10="urn:schemas-microsoft-com:office:word" xmlns:wp="http://schemas.openxmlformats.org/drawingml/2006/wordprocessingDrawing" xmlns:wps="http://schemas.microsoft.com/office/word/2010/wordprocessingShape" xmlns:wpg="http://schemas.microsoft.com/office/word/2010/wordprocessingGroup" xmlns:mc="http://schemas.openxmlformats.org/markup-compatibility/2006" xmlns:wp14="http://schemas.microsoft.com/office/word/2010/wordprocessingDrawing" xmlns:w14="http://schemas.microsoft.com/office/word/2010/wordml" mc:Ignorable="w14 wp14">
+<w:document xmlns:wpc="http://schemas.microsoft.com/office/word/2010/wordprocessingCanvas" xmlns:cx="http://schemas.microsoft.com/office/drawing/2014/chartex" xmlns:mc="http://schemas.openxmlformats.org/markup-compatibility/2006" xmlns:o="urn:schemas-microsoft-com:office:office" xmlns:r="http://schemas.openxmlformats.org/officeDocument/2006/relationships" xmlns:m="http://schemas.openxmlformats.org/officeDocument/2006/math" xmlns:v="urn:schemas-microsoft-com:vml" xmlns:wp14="http://schemas.microsoft.com/office/word/2010/wordprocessingDrawing" xmlns:wp="http://schemas.openxmlformats.org/drawingml/2006/wordprocessingDrawing" xmlns:w10="urn:schemas-microsoft-com:office:word" xmlns:w="http://schemas.openxmlformats.org/wordprocessingml/2006/main" xmlns:w14="http://schemas.microsoft.com/office/word/2010/wordml" xmlns:w15="http://schemas.microsoft.com/office/word/2012/wordml" xmlns:w16se="http://schemas.microsoft.com/office/word/2015/wordml/symex" xmlns:wpg="http://schemas.microsoft.com/office/word/2010/wordprocessingGroup" xmlns:wpi="http://schemas.microsoft.com/office/word/2010/wordprocessingInk" xmlns:wne="http://schemas.microsoft.com/office/word/2006/wordml" xmlns:wps="http://schemas.microsoft.com/office/word/2010/wordprocessingShape" mc:Ignorable="w14 w15 w16se wp14">
   <w:body>
     <w:p>
-      <w:pPr>
-        <w:pStyle w:val="Normal"/>
-        <w:rPr/>
-      </w:pPr>
-      <w:r>
-        <w:rPr/>
+      <w:r>
         <w:t>Jackson</w:t>
       </w:r>
     </w:p>
     <w:p>
-      <w:pPr>
-        <w:pStyle w:val="Normal"/>
-        <w:rPr/>
-      </w:pPr>
-      <w:r>
-        <w:rPr/>
-        <w:t>Json-b api</w:t>
-      </w:r>
-    </w:p>
-    <w:p>
-      <w:pPr>
-        <w:pStyle w:val="Normal"/>
-        <w:rPr/>
-      </w:pPr>
-      <w:r>
-        <w:rPr/>
-      </w:r>
-    </w:p>
-    <w:p>
-      <w:pPr>
-        <w:pStyle w:val="Normal"/>
-        <w:rPr/>
-      </w:pPr>
-      <w:r>
-        <w:rPr>
-          <w:rFonts w:ascii="arial" w:hAnsi="arial"/>
-          <w:b w:val="false"/>
-          <w:i w:val="false"/>
-          <w:caps w:val="false"/>
-          <w:smallCaps w:val="false"/>
-          <w:color w:val="000000"/>
-          <w:spacing w:val="0"/>
-          <w:sz w:val="28"/>
-        </w:rPr>
-        <w:t>f you need to match JSON object fields to Java object fields in a different way, you need to either use a custom serializer and deserializer, or use some of the many </w:t>
-      </w:r>
-      <w:hyperlink r:id="rId2">
+      <w:proofErr w:type="spellStart"/>
+      <w:r>
+        <w:t>Json</w:t>
+      </w:r>
+      <w:proofErr w:type="spellEnd"/>
+      <w:r>
+        <w:t xml:space="preserve">-b </w:t>
+      </w:r>
+      <w:proofErr w:type="spellStart"/>
+      <w:r>
+        <w:t>api</w:t>
+      </w:r>
+      <w:proofErr w:type="spellEnd"/>
+    </w:p>
+    <w:p/>
+    <w:p>
+      <w:r>
+        <w:rPr>
+          <w:rFonts w:ascii="Arial" w:hAnsi="Arial"/>
+          <w:color w:val="000000"/>
+          <w:sz w:val="28"/>
+        </w:rPr>
+        <w:t>I</w:t>
+      </w:r>
+      <w:r>
+        <w:rPr>
+          <w:rFonts w:ascii="Arial" w:hAnsi="Arial"/>
+          <w:color w:val="000000"/>
+          <w:sz w:val="28"/>
+        </w:rPr>
+        <w:t xml:space="preserve">f you need to match JSON object fields to Java object fields in a different way, you need to either use a custom </w:t>
+      </w:r>
+      <w:proofErr w:type="spellStart"/>
+      <w:r>
+        <w:rPr>
+          <w:rFonts w:ascii="Arial" w:hAnsi="Arial"/>
+          <w:color w:val="000000"/>
+          <w:sz w:val="28"/>
+        </w:rPr>
+        <w:t>serializer</w:t>
+      </w:r>
+      <w:proofErr w:type="spellEnd"/>
+      <w:r>
+        <w:rPr>
+          <w:rFonts w:ascii="Arial" w:hAnsi="Arial"/>
+          <w:color w:val="000000"/>
+          <w:sz w:val="28"/>
+        </w:rPr>
+        <w:t xml:space="preserve"> and </w:t>
+      </w:r>
+      <w:proofErr w:type="spellStart"/>
+      <w:r>
+        <w:rPr>
+          <w:rFonts w:ascii="Arial" w:hAnsi="Arial"/>
+          <w:color w:val="000000"/>
+          <w:sz w:val="28"/>
+        </w:rPr>
+        <w:t>deserializer</w:t>
+      </w:r>
+      <w:proofErr w:type="spellEnd"/>
+      <w:r>
+        <w:rPr>
+          <w:rFonts w:ascii="Arial" w:hAnsi="Arial"/>
+          <w:color w:val="000000"/>
+          <w:sz w:val="28"/>
+        </w:rPr>
+        <w:t>, or use some of the many </w:t>
+      </w:r>
+      <w:hyperlink r:id="rId4">
         <w:r>
           <w:rPr>
             <w:rStyle w:val="InternetLink"/>
-            <w:rFonts w:ascii="arial" w:hAnsi="arial"/>
+            <w:rFonts w:ascii="Arial" w:hAnsi="Arial"/>
             <w:b/>
-            <w:i w:val="false"/>
-            <w:caps w:val="false"/>
-            <w:smallCaps w:val="false"/>
-            <w:strike w:val="false"/>
-            <w:dstrike w:val="false"/>
             <w:color w:val="333399"/>
-            <w:spacing w:val="0"/>
             <w:sz w:val="28"/>
             <w:u w:val="none"/>
-            <w:effect w:val="none"/>
           </w:rPr>
           <w:t>Jackson Annotations</w:t>
         </w:r>
       </w:hyperlink>
       <w:r>
         <w:rPr>
-          <w:rFonts w:ascii="arial" w:hAnsi="arial"/>
-          <w:b w:val="false"/>
-          <w:i w:val="false"/>
-          <w:caps w:val="false"/>
-          <w:smallCaps w:val="false"/>
-          <w:color w:val="000000"/>
-          <w:spacing w:val="0"/>
+          <w:rFonts w:ascii="Arial" w:hAnsi="Arial"/>
+          <w:color w:val="000000"/>
           <w:sz w:val="28"/>
         </w:rPr>
         <w:t>.</w:t>
       </w:r>
       <w:r>
-        <w:rPr/>
         <w:t xml:space="preserve"> </w:t>
       </w:r>
     </w:p>
-    <w:p>
-      <w:pPr>
-        <w:pStyle w:val="Normal"/>
-        <w:rPr/>
-      </w:pPr>
-      <w:r>
-        <w:rPr/>
-      </w:r>
-    </w:p>
-    <w:p>
-      <w:pPr>
-        <w:pStyle w:val="Normal"/>
-        <w:rPr/>
-      </w:pPr>
-      <w:r>
-        <w:rPr/>
-      </w:r>
-    </w:p>
-    <w:p>
-      <w:pPr>
-        <w:pStyle w:val="Normal"/>
-        <w:rPr/>
-      </w:pPr>
-      <w:r>
-        <w:rPr/>
-      </w:r>
-    </w:p>
-    <w:p>
-      <w:pPr>
-        <w:pStyle w:val="Normal"/>
-        <w:rPr/>
-      </w:pPr>
-      <w:r>
-        <w:rPr/>
-      </w:r>
-    </w:p>
-    <w:p>
-      <w:pPr>
-        <w:pStyle w:val="Normal"/>
-        <w:rPr/>
-      </w:pPr>
-      <w:r>
-        <w:rPr/>
-      </w:r>
-    </w:p>
+    <w:p/>
     <w:p>
       <w:pPr>
         <w:pStyle w:val="Heading2"/>
-        <w:widowControl/>
+        <w:shd w:val="clear" w:color="auto" w:fill="FFFFFF"/>
+        <w:spacing w:before="0" w:after="240"/>
+        <w:textAlignment w:val="baseline"/>
+        <w:rPr>
+          <w:rFonts w:ascii="Arial" w:hAnsi="Arial" w:cs="Arial"/>
+          <w:color w:val="242729"/>
+          <w:sz w:val="29"/>
+          <w:szCs w:val="29"/>
+        </w:rPr>
+      </w:pPr>
+      <w:r>
+        <w:rPr>
+          <w:rFonts w:ascii="Arial" w:hAnsi="Arial" w:cs="Arial"/>
+          <w:b/>
+          <w:bCs/>
+          <w:color w:val="242729"/>
+          <w:sz w:val="29"/>
+          <w:szCs w:val="29"/>
+        </w:rPr>
+        <w:t>Without Annotations:</w:t>
+      </w:r>
+    </w:p>
+    <w:p>
+      <w:pPr>
+        <w:pStyle w:val="NormalWeb"/>
+        <w:shd w:val="clear" w:color="auto" w:fill="FFFFFF"/>
+        <w:spacing w:before="0" w:beforeAutospacing="0" w:after="0" w:afterAutospacing="0"/>
+        <w:textAlignment w:val="baseline"/>
+        <w:rPr>
+          <w:rFonts w:ascii="Arial" w:hAnsi="Arial" w:cs="Arial"/>
+          <w:color w:val="242729"/>
+          <w:sz w:val="23"/>
+          <w:szCs w:val="23"/>
+        </w:rPr>
+      </w:pPr>
+      <w:r>
+        <w:rPr>
+          <w:rFonts w:ascii="Arial" w:hAnsi="Arial" w:cs="Arial"/>
+          <w:color w:val="242729"/>
+          <w:sz w:val="23"/>
+          <w:szCs w:val="23"/>
+        </w:rPr>
+        <w:t>Without any annotations, it does what is called </w:t>
+      </w:r>
+      <w:r>
+        <w:rPr>
+          <w:rStyle w:val="HTMLCode"/>
+          <w:rFonts w:ascii="Consolas" w:hAnsi="Consolas"/>
+          <w:color w:val="242729"/>
+          <w:bdr w:val="none" w:sz="0" w:space="0" w:color="auto" w:frame="1"/>
+          <w:shd w:val="clear" w:color="auto" w:fill="EFF0F1"/>
+        </w:rPr>
+        <w:t>POJO</w:t>
+      </w:r>
+      <w:r>
+        <w:rPr>
+          <w:rFonts w:ascii="Arial" w:hAnsi="Arial" w:cs="Arial"/>
+          <w:color w:val="242729"/>
+          <w:sz w:val="23"/>
+          <w:szCs w:val="23"/>
+        </w:rPr>
+        <w:t> mapping, it just uses </w:t>
+      </w:r>
+      <w:hyperlink r:id="rId5" w:history="1">
+        <w:r>
+          <w:rPr>
+            <w:rStyle w:val="Hyperlink"/>
+            <w:rFonts w:ascii="inherit" w:hAnsi="inherit" w:cs="Arial"/>
+            <w:color w:val="005999"/>
+            <w:sz w:val="23"/>
+            <w:szCs w:val="23"/>
+            <w:bdr w:val="none" w:sz="0" w:space="0" w:color="auto" w:frame="1"/>
+          </w:rPr>
+          <w:t>reflection</w:t>
+        </w:r>
+      </w:hyperlink>
+      <w:r>
+        <w:rPr>
+          <w:rFonts w:ascii="Arial" w:hAnsi="Arial" w:cs="Arial"/>
+          <w:color w:val="242729"/>
+          <w:sz w:val="23"/>
+          <w:szCs w:val="23"/>
+        </w:rPr>
+        <w:t xml:space="preserve"> on the instance members and uses some rules about how to map the keys in the </w:t>
+      </w:r>
+      <w:proofErr w:type="spellStart"/>
+      <w:r>
+        <w:rPr>
+          <w:rFonts w:ascii="Arial" w:hAnsi="Arial" w:cs="Arial"/>
+          <w:color w:val="242729"/>
+          <w:sz w:val="23"/>
+          <w:szCs w:val="23"/>
+        </w:rPr>
+        <w:t>json</w:t>
+      </w:r>
+      <w:proofErr w:type="spellEnd"/>
+      <w:r>
+        <w:rPr>
+          <w:rFonts w:ascii="Arial" w:hAnsi="Arial" w:cs="Arial"/>
+          <w:color w:val="242729"/>
+          <w:sz w:val="23"/>
+          <w:szCs w:val="23"/>
+        </w:rPr>
+        <w:t xml:space="preserve"> to the names of the instance members. *</w:t>
+      </w:r>
+      <w:r>
+        <w:rPr>
+          <w:rStyle w:val="Emphasis"/>
+          <w:rFonts w:ascii="inherit" w:hAnsi="inherit" w:cs="Arial"/>
+          <w:color w:val="242729"/>
+          <w:sz w:val="23"/>
+          <w:szCs w:val="23"/>
+          <w:bdr w:val="none" w:sz="0" w:space="0" w:color="auto" w:frame="1"/>
+        </w:rPr>
+        <w:t>note: it works on </w:t>
+      </w:r>
+      <w:r>
+        <w:rPr>
+          <w:rStyle w:val="HTMLCode"/>
+          <w:rFonts w:ascii="Consolas" w:hAnsi="Consolas"/>
+          <w:i/>
+          <w:iCs/>
+          <w:color w:val="242729"/>
+          <w:bdr w:val="none" w:sz="0" w:space="0" w:color="auto" w:frame="1"/>
+          <w:shd w:val="clear" w:color="auto" w:fill="EFF0F1"/>
+        </w:rPr>
+        <w:t>private</w:t>
+      </w:r>
+      <w:r>
+        <w:rPr>
+          <w:rStyle w:val="Emphasis"/>
+          <w:rFonts w:ascii="inherit" w:hAnsi="inherit" w:cs="Arial"/>
+          <w:color w:val="242729"/>
+          <w:sz w:val="23"/>
+          <w:szCs w:val="23"/>
+          <w:bdr w:val="none" w:sz="0" w:space="0" w:color="auto" w:frame="1"/>
+        </w:rPr>
+        <w:t> members as well as </w:t>
+      </w:r>
+      <w:r>
+        <w:rPr>
+          <w:rStyle w:val="HTMLCode"/>
+          <w:rFonts w:ascii="Consolas" w:hAnsi="Consolas"/>
+          <w:i/>
+          <w:iCs/>
+          <w:color w:val="242729"/>
+          <w:bdr w:val="none" w:sz="0" w:space="0" w:color="auto" w:frame="1"/>
+          <w:shd w:val="clear" w:color="auto" w:fill="EFF0F1"/>
+        </w:rPr>
+        <w:t>public</w:t>
+      </w:r>
+      <w:r>
+        <w:rPr>
+          <w:rStyle w:val="Emphasis"/>
+          <w:rFonts w:ascii="inherit" w:hAnsi="inherit" w:cs="Arial"/>
+          <w:color w:val="242729"/>
+          <w:sz w:val="23"/>
+          <w:szCs w:val="23"/>
+          <w:bdr w:val="none" w:sz="0" w:space="0" w:color="auto" w:frame="1"/>
+        </w:rPr>
+        <w:t> or </w:t>
+      </w:r>
+      <w:r>
+        <w:rPr>
+          <w:rStyle w:val="HTMLCode"/>
+          <w:rFonts w:ascii="Consolas" w:hAnsi="Consolas"/>
+          <w:i/>
+          <w:iCs/>
+          <w:color w:val="242729"/>
+          <w:bdr w:val="none" w:sz="0" w:space="0" w:color="auto" w:frame="1"/>
+          <w:shd w:val="clear" w:color="auto" w:fill="EFF0F1"/>
+        </w:rPr>
+        <w:t>package protected</w:t>
+      </w:r>
+      <w:r>
+        <w:rPr>
+          <w:rStyle w:val="Emphasis"/>
+          <w:rFonts w:ascii="inherit" w:hAnsi="inherit" w:cs="Arial"/>
+          <w:color w:val="242729"/>
+          <w:sz w:val="23"/>
+          <w:szCs w:val="23"/>
+          <w:bdr w:val="none" w:sz="0" w:space="0" w:color="auto" w:frame="1"/>
+        </w:rPr>
+        <w:t> as well</w:t>
+      </w:r>
+    </w:p>
+    <w:p>
+      <w:pPr>
+        <w:pStyle w:val="NormalWeb"/>
+        <w:shd w:val="clear" w:color="auto" w:fill="FFFFFF"/>
+        <w:spacing w:before="0" w:beforeAutospacing="0" w:after="0" w:afterAutospacing="0"/>
+        <w:textAlignment w:val="baseline"/>
+        <w:rPr>
+          <w:rFonts w:ascii="Arial" w:hAnsi="Arial" w:cs="Arial"/>
+          <w:color w:val="242729"/>
+          <w:sz w:val="23"/>
+          <w:szCs w:val="23"/>
+        </w:rPr>
+      </w:pPr>
+      <w:r>
+        <w:rPr>
+          <w:rFonts w:ascii="Arial" w:hAnsi="Arial" w:cs="Arial"/>
+          <w:color w:val="242729"/>
+          <w:sz w:val="23"/>
+          <w:szCs w:val="23"/>
+        </w:rPr>
+        <w:t>If it doesn't match the names of the instance members, then it starts trying to match the </w:t>
+      </w:r>
+      <w:proofErr w:type="spellStart"/>
+      <w:r>
+        <w:rPr>
+          <w:rStyle w:val="HTMLCode"/>
+          <w:rFonts w:ascii="Consolas" w:hAnsi="Consolas"/>
+          <w:color w:val="242729"/>
+          <w:bdr w:val="none" w:sz="0" w:space="0" w:color="auto" w:frame="1"/>
+          <w:shd w:val="clear" w:color="auto" w:fill="EFF0F1"/>
+        </w:rPr>
+        <w:t>getXXX</w:t>
+      </w:r>
+      <w:proofErr w:type="spellEnd"/>
+      <w:r>
+        <w:rPr>
+          <w:rFonts w:ascii="Arial" w:hAnsi="Arial" w:cs="Arial"/>
+          <w:color w:val="242729"/>
+          <w:sz w:val="23"/>
+          <w:szCs w:val="23"/>
+        </w:rPr>
+        <w:t> and </w:t>
+      </w:r>
+      <w:proofErr w:type="spellStart"/>
+      <w:r>
+        <w:rPr>
+          <w:rStyle w:val="HTMLCode"/>
+          <w:rFonts w:ascii="Consolas" w:hAnsi="Consolas"/>
+          <w:color w:val="242729"/>
+          <w:bdr w:val="none" w:sz="0" w:space="0" w:color="auto" w:frame="1"/>
+          <w:shd w:val="clear" w:color="auto" w:fill="EFF0F1"/>
+        </w:rPr>
+        <w:t>setXXX</w:t>
+      </w:r>
+      <w:proofErr w:type="spellEnd"/>
+      <w:r>
+        <w:rPr>
+          <w:rFonts w:ascii="Arial" w:hAnsi="Arial" w:cs="Arial"/>
+          <w:color w:val="242729"/>
+          <w:sz w:val="23"/>
+          <w:szCs w:val="23"/>
+        </w:rPr>
+        <w:t> methods, if it doesn't match anything then it gives up.</w:t>
+      </w:r>
+    </w:p>
+    <w:p>
+      <w:pPr>
+        <w:pStyle w:val="Heading2"/>
+        <w:shd w:val="clear" w:color="auto" w:fill="FFFFFF"/>
+        <w:spacing w:before="0" w:after="240"/>
+        <w:textAlignment w:val="baseline"/>
+        <w:rPr>
+          <w:rFonts w:ascii="Arial" w:hAnsi="Arial" w:cs="Arial"/>
+          <w:color w:val="242729"/>
+          <w:sz w:val="29"/>
+          <w:szCs w:val="29"/>
+        </w:rPr>
+      </w:pPr>
+      <w:r>
+        <w:rPr>
+          <w:rFonts w:ascii="Arial" w:hAnsi="Arial" w:cs="Arial"/>
+          <w:b/>
+          <w:bCs/>
+          <w:color w:val="242729"/>
+          <w:sz w:val="29"/>
+          <w:szCs w:val="29"/>
+        </w:rPr>
+        <w:t>With Annotations:</w:t>
+      </w:r>
+    </w:p>
+    <w:p>
+      <w:pPr>
+        <w:pStyle w:val="NormalWeb"/>
+        <w:shd w:val="clear" w:color="auto" w:fill="FFFFFF"/>
+        <w:spacing w:before="0" w:beforeAutospacing="0" w:after="240" w:afterAutospacing="0"/>
+        <w:textAlignment w:val="baseline"/>
+        <w:rPr>
+          <w:rFonts w:ascii="Arial" w:hAnsi="Arial" w:cs="Arial"/>
+          <w:color w:val="242729"/>
+          <w:sz w:val="23"/>
+          <w:szCs w:val="23"/>
+        </w:rPr>
+      </w:pPr>
+      <w:r>
+        <w:rPr>
+          <w:rFonts w:ascii="Arial" w:hAnsi="Arial" w:cs="Arial"/>
+          <w:color w:val="242729"/>
+          <w:sz w:val="23"/>
+          <w:szCs w:val="23"/>
+        </w:rPr>
+        <w:t>It uses the metadata supplied by the annotations to do the mapping and conversions.</w:t>
+      </w:r>
+    </w:p>
+    <w:p>
+      <w:pPr>
+        <w:pStyle w:val="NormalWeb"/>
+        <w:shd w:val="clear" w:color="auto" w:fill="FFFFFF"/>
+        <w:spacing w:before="0" w:beforeAutospacing="0" w:after="240" w:afterAutospacing="0"/>
+        <w:textAlignment w:val="baseline"/>
+        <w:rPr>
+          <w:rFonts w:ascii="Arial" w:hAnsi="Arial" w:cs="Arial"/>
+          <w:color w:val="242729"/>
+          <w:sz w:val="23"/>
+          <w:szCs w:val="23"/>
+        </w:rPr>
+      </w:pPr>
+      <w:r>
+        <w:rPr>
+          <w:rFonts w:ascii="Arial" w:hAnsi="Arial" w:cs="Arial"/>
+          <w:color w:val="242729"/>
+          <w:sz w:val="23"/>
+          <w:szCs w:val="23"/>
+        </w:rPr>
+        <w:t>It is always better to explicitly use the annotations when you have the source to add them to, then there is no guess work on what gets mapped to what.</w:t>
+      </w:r>
+    </w:p>
+    <w:p>
+      <w:pPr>
+        <w:pStyle w:val="NormalWeb"/>
+        <w:shd w:val="clear" w:color="auto" w:fill="FFFFFF"/>
+        <w:spacing w:before="0" w:beforeAutospacing="0" w:after="0" w:afterAutospacing="0"/>
+        <w:textAlignment w:val="baseline"/>
+        <w:rPr>
+          <w:rFonts w:ascii="Arial" w:hAnsi="Arial" w:cs="Arial"/>
+          <w:color w:val="242729"/>
+          <w:sz w:val="23"/>
+          <w:szCs w:val="23"/>
+        </w:rPr>
+      </w:pPr>
+      <w:r>
+        <w:rPr>
+          <w:rStyle w:val="Emphasis"/>
+          <w:rFonts w:ascii="inherit" w:hAnsi="inherit" w:cs="Arial"/>
+          <w:color w:val="242729"/>
+          <w:sz w:val="23"/>
+          <w:szCs w:val="23"/>
+          <w:bdr w:val="none" w:sz="0" w:space="0" w:color="auto" w:frame="1"/>
+        </w:rPr>
+        <w:t>Remember explicit is always better than implicit!</w:t>
+      </w:r>
+    </w:p>
+    <w:p/>
+    <w:p>
+      <w:pPr>
+        <w:pStyle w:val="NormalWeb"/>
+        <w:shd w:val="clear" w:color="auto" w:fill="FFFFFF"/>
+        <w:spacing w:before="0" w:beforeAutospacing="0" w:after="150" w:afterAutospacing="0" w:line="360" w:lineRule="atLeast"/>
+        <w:rPr>
+          <w:rFonts w:ascii="raleway" w:hAnsi="raleway"/>
+          <w:color w:val="535353"/>
+          <w:sz w:val="27"/>
+          <w:szCs w:val="27"/>
+        </w:rPr>
+      </w:pPr>
+      <w:r>
+        <w:rPr>
+          <w:rStyle w:val="Emphasis"/>
+          <w:rFonts w:ascii="raleway" w:hAnsi="raleway"/>
+          <w:color w:val="535353"/>
+          <w:sz w:val="27"/>
+          <w:szCs w:val="27"/>
+        </w:rPr>
+        <w:t>@</w:t>
+      </w:r>
+      <w:proofErr w:type="spellStart"/>
+      <w:r>
+        <w:rPr>
+          <w:rStyle w:val="Emphasis"/>
+          <w:rFonts w:ascii="raleway" w:hAnsi="raleway"/>
+          <w:color w:val="535353"/>
+          <w:sz w:val="27"/>
+          <w:szCs w:val="27"/>
+        </w:rPr>
+        <w:t>JsonView</w:t>
+      </w:r>
+      <w:proofErr w:type="spellEnd"/>
+      <w:r>
+        <w:rPr>
+          <w:rFonts w:ascii="raleway" w:hAnsi="raleway"/>
+          <w:color w:val="535353"/>
+          <w:sz w:val="27"/>
+          <w:szCs w:val="27"/>
+        </w:rPr>
+        <w:t> is used to </w:t>
+      </w:r>
+      <w:r>
+        <w:rPr>
+          <w:rStyle w:val="Strong"/>
+          <w:rFonts w:ascii="raleway" w:hAnsi="raleway"/>
+          <w:color w:val="535353"/>
+          <w:sz w:val="27"/>
+          <w:szCs w:val="27"/>
+        </w:rPr>
+        <w:t>indicate the View</w:t>
+      </w:r>
+      <w:r>
+        <w:rPr>
+          <w:rFonts w:ascii="raleway" w:hAnsi="raleway"/>
+          <w:color w:val="535353"/>
+          <w:sz w:val="27"/>
+          <w:szCs w:val="27"/>
+        </w:rPr>
+        <w:t> in which the property will be included for serialization/deserialization.</w:t>
+      </w:r>
+    </w:p>
+    <w:p>
+      <w:pPr>
+        <w:pStyle w:val="Heading2"/>
         <w:spacing w:before="360" w:after="0"/>
-        <w:ind w:left="0" w:right="0" w:hanging="0"/>
-        <w:rPr>
-          <w:rFonts w:ascii="arial" w:hAnsi="arial"/>
-          <w:i w:val="false"/>
-          <w:i w:val="false"/>
-          <w:caps w:val="false"/>
-          <w:smallCaps w:val="false"/>
-          <w:color w:val="000000"/>
-          <w:spacing w:val="0"/>
+        <w:rPr>
+          <w:rFonts w:ascii="Arial" w:hAnsi="Arial"/>
+          <w:color w:val="000000"/>
         </w:rPr>
       </w:pPr>
       <w:r>
         <w:rPr>
-          <w:rFonts w:ascii="arial" w:hAnsi="arial"/>
-          <w:i w:val="false"/>
-          <w:caps w:val="false"/>
-          <w:smallCaps w:val="false"/>
-          <w:color w:val="000000"/>
-          <w:spacing w:val="0"/>
-        </w:rPr>
-        <w:t>Custom Serializer</w:t>
-      </w:r>
+          <w:rFonts w:ascii="Arial" w:hAnsi="Arial"/>
+          <w:color w:val="000000"/>
+        </w:rPr>
+        <w:t>C</w:t>
+      </w:r>
+      <w:r>
+        <w:rPr>
+          <w:rFonts w:ascii="Arial" w:hAnsi="Arial"/>
+          <w:color w:val="000000"/>
+        </w:rPr>
+        <w:t xml:space="preserve">ustom </w:t>
+      </w:r>
+      <w:proofErr w:type="spellStart"/>
+      <w:r>
+        <w:rPr>
+          <w:rFonts w:ascii="Arial" w:hAnsi="Arial"/>
+          <w:color w:val="000000"/>
+        </w:rPr>
+        <w:t>Serializer</w:t>
+      </w:r>
+      <w:proofErr w:type="spellEnd"/>
     </w:p>
     <w:p>
       <w:pPr>
-        <w:pStyle w:val="TextBody"/>
-        <w:widowControl/>
-        <w:ind w:left="0" w:right="0" w:hanging="0"/>
-        <w:rPr>
-          <w:rFonts w:ascii="arial" w:hAnsi="arial"/>
-          <w:b w:val="false"/>
-          <w:b w:val="false"/>
-          <w:i w:val="false"/>
-          <w:i w:val="false"/>
-          <w:caps w:val="false"/>
-          <w:smallCaps w:val="false"/>
-          <w:color w:val="000000"/>
-          <w:spacing w:val="0"/>
+        <w:pStyle w:val="BodyText"/>
+        <w:rPr>
+          <w:rFonts w:ascii="Arial" w:hAnsi="Arial"/>
+          <w:color w:val="000000"/>
           <w:sz w:val="28"/>
         </w:rPr>
       </w:pPr>
       <w:r>
         <w:rPr>
-          <w:rFonts w:ascii="arial" w:hAnsi="arial"/>
-          <w:b w:val="false"/>
-          <w:i w:val="false"/>
-          <w:caps w:val="false"/>
-          <w:smallCaps w:val="false"/>
-          <w:color w:val="000000"/>
-          <w:spacing w:val="0"/>
-          <w:sz w:val="28"/>
-        </w:rPr>
-        <w:t>Sometimes you want to serialize a Java object to JSON differently than what Jackson does by default. For instance, you might want to use different field names in the JSON than in the Java object, or you might want to leave out certain fields altogether.</w:t>
+          <w:rFonts w:ascii="Arial" w:hAnsi="Arial"/>
+          <w:color w:val="000000"/>
+          <w:sz w:val="28"/>
+        </w:rPr>
+        <w:t>Sometimes you want to serialize a Java object to JSON differently than what Jackson does by default. For instance, you might want t</w:t>
+      </w:r>
+      <w:r>
+        <w:rPr>
+          <w:rFonts w:ascii="Arial" w:hAnsi="Arial"/>
+          <w:color w:val="000000"/>
+          <w:sz w:val="28"/>
+        </w:rPr>
+        <w:t>o use different field names in the JSON than in the Java object, or you might want to leave out certain fields altogether.</w:t>
       </w:r>
     </w:p>
     <w:p>
       <w:pPr>
-        <w:pStyle w:val="TextBody"/>
-        <w:widowControl/>
-        <w:ind w:left="0" w:right="0" w:hanging="0"/>
-        <w:rPr/>
+        <w:pStyle w:val="BodyText"/>
       </w:pPr>
       <w:r>
         <w:rPr>
-          <w:rFonts w:ascii="arial" w:hAnsi="arial"/>
-          <w:b w:val="false"/>
-          <w:i w:val="false"/>
-          <w:caps w:val="false"/>
-          <w:smallCaps w:val="false"/>
-          <w:color w:val="000000"/>
-          <w:spacing w:val="0"/>
-          <w:sz w:val="28"/>
-        </w:rPr>
-        <w:t>Jackson enables you to set a custom serializer on the </w:t>
-      </w:r>
+          <w:rFonts w:ascii="Arial" w:hAnsi="Arial"/>
+          <w:color w:val="000000"/>
+          <w:sz w:val="28"/>
+        </w:rPr>
+        <w:t xml:space="preserve">Jackson enables you to set a custom </w:t>
+      </w:r>
+      <w:proofErr w:type="spellStart"/>
+      <w:r>
+        <w:rPr>
+          <w:rFonts w:ascii="Arial" w:hAnsi="Arial"/>
+          <w:color w:val="000000"/>
+          <w:sz w:val="28"/>
+        </w:rPr>
+        <w:t>serializer</w:t>
+      </w:r>
+      <w:proofErr w:type="spellEnd"/>
+      <w:r>
+        <w:rPr>
+          <w:rFonts w:ascii="Arial" w:hAnsi="Arial"/>
+          <w:color w:val="000000"/>
+          <w:sz w:val="28"/>
+        </w:rPr>
+        <w:t xml:space="preserve"> on the </w:t>
+      </w:r>
+      <w:proofErr w:type="spellStart"/>
       <w:r>
         <w:rPr>
           <w:rStyle w:val="SourceText"/>
-          <w:rFonts w:ascii="arial" w:hAnsi="arial"/>
-          <w:b w:val="false"/>
-          <w:i w:val="false"/>
-          <w:caps w:val="false"/>
-          <w:smallCaps w:val="false"/>
-          <w:color w:val="000000"/>
-          <w:spacing w:val="0"/>
+          <w:rFonts w:ascii="Arial" w:hAnsi="Arial"/>
+          <w:color w:val="000000"/>
           <w:sz w:val="28"/>
         </w:rPr>
         <w:t>ObjectMapper</w:t>
       </w:r>
-      <w:r>
-        <w:rPr>
-          <w:rFonts w:ascii="arial" w:hAnsi="arial"/>
-          <w:b w:val="false"/>
-          <w:i w:val="false"/>
-          <w:caps w:val="false"/>
-          <w:smallCaps w:val="false"/>
-          <w:color w:val="000000"/>
-          <w:spacing w:val="0"/>
-          <w:sz w:val="28"/>
-        </w:rPr>
-        <w:t>. This serializer is registered for a certain class, and will then be called whenever the </w:t>
-      </w:r>
+      <w:proofErr w:type="spellEnd"/>
+      <w:r>
+        <w:rPr>
+          <w:rFonts w:ascii="Arial" w:hAnsi="Arial"/>
+          <w:color w:val="000000"/>
+          <w:sz w:val="28"/>
+        </w:rPr>
+        <w:t xml:space="preserve">. This </w:t>
+      </w:r>
+      <w:proofErr w:type="spellStart"/>
+      <w:r>
+        <w:rPr>
+          <w:rFonts w:ascii="Arial" w:hAnsi="Arial"/>
+          <w:color w:val="000000"/>
+          <w:sz w:val="28"/>
+        </w:rPr>
+        <w:t>serializer</w:t>
+      </w:r>
+      <w:proofErr w:type="spellEnd"/>
+      <w:r>
+        <w:rPr>
+          <w:rFonts w:ascii="Arial" w:hAnsi="Arial"/>
+          <w:color w:val="000000"/>
+          <w:sz w:val="28"/>
+        </w:rPr>
+        <w:t xml:space="preserve"> is registered for a certain class, and will then </w:t>
+      </w:r>
+      <w:r>
+        <w:rPr>
+          <w:rFonts w:ascii="Arial" w:hAnsi="Arial"/>
+          <w:color w:val="000000"/>
+          <w:sz w:val="28"/>
+        </w:rPr>
+        <w:t>be called whenever the </w:t>
+      </w:r>
+      <w:proofErr w:type="spellStart"/>
       <w:r>
         <w:rPr>
           <w:rStyle w:val="SourceText"/>
-          <w:rFonts w:ascii="arial" w:hAnsi="arial"/>
-          <w:b w:val="false"/>
-          <w:i w:val="false"/>
-          <w:caps w:val="false"/>
-          <w:smallCaps w:val="false"/>
-          <w:color w:val="000000"/>
-          <w:spacing w:val="0"/>
+          <w:rFonts w:ascii="Arial" w:hAnsi="Arial"/>
+          <w:color w:val="000000"/>
           <w:sz w:val="28"/>
         </w:rPr>
         <w:t>ObjectMapper</w:t>
       </w:r>
-      <w:r>
-        <w:rPr>
-          <w:rFonts w:ascii="arial" w:hAnsi="arial"/>
-          <w:b w:val="false"/>
-          <w:i w:val="false"/>
-          <w:caps w:val="false"/>
-          <w:smallCaps w:val="false"/>
-          <w:color w:val="000000"/>
-          <w:spacing w:val="0"/>
+      <w:proofErr w:type="spellEnd"/>
+      <w:r>
+        <w:rPr>
+          <w:rFonts w:ascii="Arial" w:hAnsi="Arial"/>
+          <w:color w:val="000000"/>
           <w:sz w:val="28"/>
         </w:rPr>
         <w:t> is asked to serialize a </w:t>
@@ -269,188 +672,200 @@
       <w:r>
         <w:rPr>
           <w:rStyle w:val="SourceText"/>
-          <w:rFonts w:ascii="arial" w:hAnsi="arial"/>
-          <w:b w:val="false"/>
-          <w:i w:val="false"/>
-          <w:caps w:val="false"/>
-          <w:smallCaps w:val="false"/>
-          <w:color w:val="000000"/>
-          <w:spacing w:val="0"/>
+          <w:rFonts w:ascii="Arial" w:hAnsi="Arial"/>
+          <w:color w:val="000000"/>
           <w:sz w:val="28"/>
         </w:rPr>
         <w:t>Car</w:t>
       </w:r>
       <w:r>
         <w:rPr>
-          <w:rFonts w:ascii="arial" w:hAnsi="arial"/>
-          <w:b w:val="false"/>
-          <w:i w:val="false"/>
-          <w:caps w:val="false"/>
-          <w:smallCaps w:val="false"/>
-          <w:color w:val="000000"/>
-          <w:spacing w:val="0"/>
-          <w:sz w:val="28"/>
-        </w:rPr>
-        <w:t> object. Here is an example that shows how to register a custom serializer for the </w:t>
+          <w:rFonts w:ascii="Arial" w:hAnsi="Arial"/>
+          <w:color w:val="000000"/>
+          <w:sz w:val="28"/>
+        </w:rPr>
+        <w:t xml:space="preserve"> object. Here is an example that shows how to register a custom </w:t>
+      </w:r>
+      <w:proofErr w:type="spellStart"/>
+      <w:r>
+        <w:rPr>
+          <w:rFonts w:ascii="Arial" w:hAnsi="Arial"/>
+          <w:color w:val="000000"/>
+          <w:sz w:val="28"/>
+        </w:rPr>
+        <w:t>serializer</w:t>
+      </w:r>
+      <w:proofErr w:type="spellEnd"/>
+      <w:r>
+        <w:rPr>
+          <w:rFonts w:ascii="Arial" w:hAnsi="Arial"/>
+          <w:color w:val="000000"/>
+          <w:sz w:val="28"/>
+        </w:rPr>
+        <w:t xml:space="preserve"> for the </w:t>
       </w:r>
       <w:r>
         <w:rPr>
           <w:rStyle w:val="SourceText"/>
-          <w:rFonts w:ascii="arial" w:hAnsi="arial"/>
-          <w:b w:val="false"/>
-          <w:i w:val="false"/>
-          <w:caps w:val="false"/>
-          <w:smallCaps w:val="false"/>
-          <w:color w:val="000000"/>
-          <w:spacing w:val="0"/>
+          <w:rFonts w:ascii="Arial" w:hAnsi="Arial"/>
+          <w:color w:val="000000"/>
           <w:sz w:val="28"/>
         </w:rPr>
         <w:t>Car</w:t>
       </w:r>
       <w:r>
         <w:rPr>
-          <w:rFonts w:ascii="arial" w:hAnsi="arial"/>
-          <w:b w:val="false"/>
-          <w:i w:val="false"/>
-          <w:caps w:val="false"/>
-          <w:smallCaps w:val="false"/>
-          <w:color w:val="000000"/>
-          <w:spacing w:val="0"/>
+          <w:rFonts w:ascii="Arial" w:hAnsi="Arial"/>
+          <w:color w:val="000000"/>
           <w:sz w:val="28"/>
         </w:rPr>
         <w:t> class:</w:t>
       </w:r>
     </w:p>
+    <w:p/>
     <w:p>
       <w:pPr>
-        <w:pStyle w:val="Normal"/>
-        <w:widowControl/>
-        <w:bidi w:val="0"/>
-        <w:spacing w:lineRule="auto" w:line="259" w:before="0" w:after="160"/>
-        <w:jc w:val="left"/>
-        <w:rPr/>
+        <w:pStyle w:val="BodyText"/>
+        <w:spacing w:after="160" w:line="259" w:lineRule="auto"/>
+        <w:rPr>
+          <w:rFonts w:ascii="Arial" w:hAnsi="Arial"/>
+          <w:color w:val="000000"/>
+          <w:sz w:val="28"/>
+        </w:rPr>
       </w:pPr>
       <w:r>
-        <w:rPr/>
+        <w:rPr>
+          <w:rFonts w:ascii="Arial" w:hAnsi="Arial"/>
+          <w:color w:val="000000"/>
+          <w:sz w:val="28"/>
+        </w:rPr>
+        <w:lastRenderedPageBreak/>
+        <w:t>To read Java objects from JSON with Jackson properly, it is important to know how Jackson maps the</w:t>
+      </w:r>
+      <w:r>
+        <w:rPr>
+          <w:rFonts w:ascii="Arial" w:hAnsi="Arial"/>
+          <w:color w:val="000000"/>
+          <w:sz w:val="28"/>
+        </w:rPr>
+        <w:t xml:space="preserve"> fields of a JSON object to the fields of a Java object, so I will explain how Jackson does that.</w:t>
       </w:r>
     </w:p>
     <w:p>
       <w:pPr>
-        <w:pStyle w:val="TextBody"/>
-        <w:widowControl/>
-        <w:bidi w:val="0"/>
-        <w:spacing w:lineRule="auto" w:line="259" w:before="0" w:after="160"/>
-        <w:jc w:val="left"/>
-        <w:rPr>
-          <w:rFonts w:ascii="arial" w:hAnsi="arial"/>
-          <w:b w:val="false"/>
-          <w:b w:val="false"/>
-          <w:i w:val="false"/>
-          <w:i w:val="false"/>
-          <w:caps w:val="false"/>
-          <w:smallCaps w:val="false"/>
-          <w:color w:val="000000"/>
-          <w:spacing w:val="0"/>
+        <w:pStyle w:val="BodyText"/>
+        <w:rPr>
+          <w:rFonts w:ascii="Arial" w:hAnsi="Arial"/>
+          <w:color w:val="000000"/>
           <w:sz w:val="28"/>
         </w:rPr>
       </w:pPr>
       <w:r>
         <w:rPr>
-          <w:rFonts w:ascii="arial" w:hAnsi="arial"/>
-          <w:b w:val="false"/>
-          <w:i w:val="false"/>
-          <w:caps w:val="false"/>
-          <w:smallCaps w:val="false"/>
-          <w:color w:val="000000"/>
-          <w:spacing w:val="0"/>
-          <w:sz w:val="28"/>
-        </w:rPr>
-        <w:t>To read Java objects from JSON with Jackson properly, it is important to know how Jackson maps the fields of a JSON object to the fields of a Java object, so I will explain how Jackson does that.</w:t>
-      </w:r>
-    </w:p>
-    <w:p>
-      <w:pPr>
-        <w:pStyle w:val="TextBody"/>
-        <w:widowControl/>
-        <w:ind w:left="0" w:right="0" w:hanging="0"/>
-        <w:rPr>
-          <w:rFonts w:ascii="arial" w:hAnsi="arial"/>
-          <w:b w:val="false"/>
-          <w:b w:val="false"/>
-          <w:i w:val="false"/>
-          <w:i w:val="false"/>
-          <w:caps w:val="false"/>
-          <w:smallCaps w:val="false"/>
-          <w:color w:val="000000"/>
-          <w:spacing w:val="0"/>
-          <w:sz w:val="28"/>
-        </w:rPr>
-      </w:pPr>
-      <w:r>
-        <w:rPr>
-          <w:rFonts w:ascii="arial" w:hAnsi="arial"/>
-          <w:b w:val="false"/>
-          <w:i w:val="false"/>
-          <w:caps w:val="false"/>
-          <w:smallCaps w:val="false"/>
-          <w:color w:val="000000"/>
-          <w:spacing w:val="0"/>
-          <w:sz w:val="28"/>
-        </w:rPr>
-        <w:t>By default Jackson maps the fields of a JSON object to fields in a Java object by matching the names of the JSON field to the getter and setter methods in the Java object. Jackson removes the "get" and "set" part of the names of the getter and setter methods, and converts the first character of the remaining name to lowercase.</w:t>
-      </w:r>
-    </w:p>
-    <w:p>
-      <w:pPr>
-        <w:pStyle w:val="Normal"/>
-        <w:widowControl/>
-        <w:bidi w:val="0"/>
-        <w:spacing w:lineRule="auto" w:line="259" w:before="0" w:after="160"/>
-        <w:jc w:val="left"/>
-        <w:rPr/>
-      </w:pPr>
-      <w:r>
-        <w:rPr/>
-      </w:r>
+          <w:rFonts w:ascii="Arial" w:hAnsi="Arial"/>
+          <w:color w:val="000000"/>
+          <w:sz w:val="28"/>
+        </w:rPr>
+        <w:t xml:space="preserve">By </w:t>
+      </w:r>
+      <w:proofErr w:type="gramStart"/>
+      <w:r>
+        <w:rPr>
+          <w:rFonts w:ascii="Arial" w:hAnsi="Arial"/>
+          <w:color w:val="000000"/>
+          <w:sz w:val="28"/>
+        </w:rPr>
+        <w:t>default</w:t>
+      </w:r>
+      <w:proofErr w:type="gramEnd"/>
+      <w:r>
+        <w:rPr>
+          <w:rFonts w:ascii="Arial" w:hAnsi="Arial"/>
+          <w:color w:val="000000"/>
+          <w:sz w:val="28"/>
+        </w:rPr>
+        <w:t xml:space="preserve"> Jackson maps the fields of a JSON object to fields in a Java object by matching the names of the JSON field to the getter and setter methods in the</w:t>
+      </w:r>
+      <w:r>
+        <w:rPr>
+          <w:rFonts w:ascii="Arial" w:hAnsi="Arial"/>
+          <w:color w:val="000000"/>
+          <w:sz w:val="28"/>
+        </w:rPr>
+        <w:t xml:space="preserve"> Java object. Jackson removes the "get" and "set" part of the names of the getter and setter methods, and converts the first character of the remaining name to lowercase.</w:t>
+      </w:r>
+    </w:p>
+    <w:p/>
+    <w:p/>
+    <w:p>
+      <w:proofErr w:type="spellStart"/>
+      <w:r>
+        <w:t>Json</w:t>
+      </w:r>
+      <w:proofErr w:type="spellEnd"/>
+      <w:r>
+        <w:t>-b</w:t>
+      </w:r>
+    </w:p>
+    <w:p>
+      <w:r>
+        <w:rPr>
+          <w:b/>
+          <w:bCs/>
+        </w:rPr>
+        <w:t xml:space="preserve">  </w:t>
+      </w:r>
+    </w:p>
+    <w:p>
+      <w:r>
+        <w:rPr>
+          <w:b/>
+          <w:bCs/>
+        </w:rPr>
+        <w:t>JSON-B</w:t>
+      </w:r>
+      <w:r>
+        <w:t xml:space="preserve"> expects all classes to have a no-argument public constructor, which it uses to construct class instances. </w:t>
+      </w:r>
+    </w:p>
+    <w:p>
+      <w:bookmarkStart w:id="0" w:name="_GoBack"/>
+      <w:bookmarkEnd w:id="0"/>
     </w:p>
     <w:sectPr>
-      <w:type w:val="nextPage"/>
       <w:pgSz w:w="12240" w:h="15840"/>
-      <w:pgMar w:left="1440" w:right="1440" w:header="0" w:top="1440" w:footer="0" w:bottom="1440" w:gutter="0"/>
-      <w:pgNumType w:fmt="decimal"/>
-      <w:formProt w:val="false"/>
-      <w:textDirection w:val="lrTb"/>
-      <w:docGrid w:type="default" w:linePitch="360" w:charSpace="4294965247"/>
+      <w:pgMar w:top="1440" w:right="1440" w:bottom="1440" w:left="1440" w:header="0" w:footer="0" w:gutter="0"/>
+      <w:cols w:space="720"/>
+      <w:formProt w:val="0"/>
+      <w:docGrid w:linePitch="360" w:charSpace="-2049"/>
     </w:sectPr>
   </w:body>
 </w:document>
 </file>
 
 <file path=word/styles.xml><?xml version="1.0" encoding="utf-8"?>
-<w:styles xmlns:w="http://schemas.openxmlformats.org/wordprocessingml/2006/main" xmlns:w14="http://schemas.microsoft.com/office/word/2010/wordml" xmlns:mc="http://schemas.openxmlformats.org/markup-compatibility/2006" mc:Ignorable="w14">
+<w:styles xmlns:mc="http://schemas.openxmlformats.org/markup-compatibility/2006" xmlns:r="http://schemas.openxmlformats.org/officeDocument/2006/relationships" xmlns:w="http://schemas.openxmlformats.org/wordprocessingml/2006/main" xmlns:w14="http://schemas.microsoft.com/office/word/2010/wordml" xmlns:w15="http://schemas.microsoft.com/office/word/2012/wordml" xmlns:w16se="http://schemas.microsoft.com/office/word/2015/wordml/symex" mc:Ignorable="w14 w15 w16se">
   <w:docDefaults>
     <w:rPrDefault>
       <w:rPr>
-        <w:rFonts w:ascii="Calibri" w:hAnsi="Calibri" w:eastAsia="Calibri" w:cs="" w:asciiTheme="minorHAnsi" w:cstheme="minorBidi" w:eastAsiaTheme="minorHAnsi" w:hAnsiTheme="minorHAnsi"/>
+        <w:rFonts w:asciiTheme="minorHAnsi" w:eastAsiaTheme="minorHAnsi" w:hAnsiTheme="minorHAnsi" w:cstheme="minorBidi"/>
         <w:szCs w:val="22"/>
         <w:lang w:val="en-US" w:eastAsia="en-US" w:bidi="ar-SA"/>
       </w:rPr>
     </w:rPrDefault>
-    <w:pPrDefault>
-      <w:pPr/>
-    </w:pPrDefault>
+    <w:pPrDefault/>
   </w:docDefaults>
   <w:latentStyles w:defLockedState="0" w:defUIPriority="99" w:defSemiHidden="0" w:defUnhideWhenUsed="0" w:defQFormat="0" w:count="371">
     <w:lsdException w:name="Normal" w:uiPriority="0" w:qFormat="1"/>
     <w:lsdException w:name="heading 1" w:uiPriority="9" w:qFormat="1"/>
-    <w:lsdException w:name="heading 2" w:uiPriority="9" w:semiHidden="1" w:unhideWhenUsed="1" w:qFormat="1"/>
-    <w:lsdException w:name="heading 3" w:uiPriority="9" w:semiHidden="1" w:unhideWhenUsed="1" w:qFormat="1"/>
-    <w:lsdException w:name="heading 4" w:uiPriority="9" w:semiHidden="1" w:unhideWhenUsed="1" w:qFormat="1"/>
-    <w:lsdException w:name="heading 5" w:uiPriority="9" w:semiHidden="1" w:unhideWhenUsed="1" w:qFormat="1"/>
-    <w:lsdException w:name="heading 6" w:uiPriority="9" w:semiHidden="1" w:unhideWhenUsed="1" w:qFormat="1"/>
-    <w:lsdException w:name="heading 7" w:uiPriority="9" w:semiHidden="1" w:unhideWhenUsed="1" w:qFormat="1"/>
-    <w:lsdException w:name="heading 8" w:uiPriority="9" w:semiHidden="1" w:unhideWhenUsed="1" w:qFormat="1"/>
-    <w:lsdException w:name="heading 9" w:uiPriority="9" w:semiHidden="1" w:unhideWhenUsed="1" w:qFormat="1"/>
+    <w:lsdException w:name="heading 2" w:semiHidden="1" w:uiPriority="9" w:unhideWhenUsed="1" w:qFormat="1"/>
+    <w:lsdException w:name="heading 3" w:semiHidden="1" w:uiPriority="9" w:unhideWhenUsed="1" w:qFormat="1"/>
+    <w:lsdException w:name="heading 4" w:semiHidden="1" w:uiPriority="9" w:unhideWhenUsed="1" w:qFormat="1"/>
+    <w:lsdException w:name="heading 5" w:semiHidden="1" w:uiPriority="9" w:unhideWhenUsed="1" w:qFormat="1"/>
+    <w:lsdException w:name="heading 6" w:semiHidden="1" w:uiPriority="9" w:unhideWhenUsed="1" w:qFormat="1"/>
+    <w:lsdException w:name="heading 7" w:semiHidden="1" w:uiPriority="9" w:unhideWhenUsed="1" w:qFormat="1"/>
+    <w:lsdException w:name="heading 8" w:semiHidden="1" w:uiPriority="9" w:unhideWhenUsed="1" w:qFormat="1"/>
+    <w:lsdException w:name="heading 9" w:semiHidden="1" w:uiPriority="9" w:unhideWhenUsed="1" w:qFormat="1"/>
     <w:lsdException w:name="index 1" w:semiHidden="1" w:unhideWhenUsed="1"/>
     <w:lsdException w:name="index 2" w:semiHidden="1" w:unhideWhenUsed="1"/>
     <w:lsdException w:name="index 3" w:semiHidden="1" w:unhideWhenUsed="1"/>
@@ -460,22 +875,22 @@
     <w:lsdException w:name="index 7" w:semiHidden="1" w:unhideWhenUsed="1"/>
     <w:lsdException w:name="index 8" w:semiHidden="1" w:unhideWhenUsed="1"/>
     <w:lsdException w:name="index 9" w:semiHidden="1" w:unhideWhenUsed="1"/>
-    <w:lsdException w:name="toc 1" w:uiPriority="39" w:semiHidden="1" w:unhideWhenUsed="1"/>
-    <w:lsdException w:name="toc 2" w:uiPriority="39" w:semiHidden="1" w:unhideWhenUsed="1"/>
-    <w:lsdException w:name="toc 3" w:uiPriority="39" w:semiHidden="1" w:unhideWhenUsed="1"/>
-    <w:lsdException w:name="toc 4" w:uiPriority="39" w:semiHidden="1" w:unhideWhenUsed="1"/>
-    <w:lsdException w:name="toc 5" w:uiPriority="39" w:semiHidden="1" w:unhideWhenUsed="1"/>
-    <w:lsdException w:name="toc 6" w:uiPriority="39" w:semiHidden="1" w:unhideWhenUsed="1"/>
-    <w:lsdException w:name="toc 7" w:uiPriority="39" w:semiHidden="1" w:unhideWhenUsed="1"/>
-    <w:lsdException w:name="toc 8" w:uiPriority="39" w:semiHidden="1" w:unhideWhenUsed="1"/>
-    <w:lsdException w:name="toc 9" w:uiPriority="39" w:semiHidden="1" w:unhideWhenUsed="1"/>
+    <w:lsdException w:name="toc 1" w:semiHidden="1" w:uiPriority="39" w:unhideWhenUsed="1"/>
+    <w:lsdException w:name="toc 2" w:semiHidden="1" w:uiPriority="39" w:unhideWhenUsed="1"/>
+    <w:lsdException w:name="toc 3" w:semiHidden="1" w:uiPriority="39" w:unhideWhenUsed="1"/>
+    <w:lsdException w:name="toc 4" w:semiHidden="1" w:uiPriority="39" w:unhideWhenUsed="1"/>
+    <w:lsdException w:name="toc 5" w:semiHidden="1" w:uiPriority="39" w:unhideWhenUsed="1"/>
+    <w:lsdException w:name="toc 6" w:semiHidden="1" w:uiPriority="39" w:unhideWhenUsed="1"/>
+    <w:lsdException w:name="toc 7" w:semiHidden="1" w:uiPriority="39" w:unhideWhenUsed="1"/>
+    <w:lsdException w:name="toc 8" w:semiHidden="1" w:uiPriority="39" w:unhideWhenUsed="1"/>
+    <w:lsdException w:name="toc 9" w:semiHidden="1" w:uiPriority="39" w:unhideWhenUsed="1"/>
     <w:lsdException w:name="Normal Indent" w:semiHidden="1" w:unhideWhenUsed="1"/>
     <w:lsdException w:name="footnote text" w:semiHidden="1" w:unhideWhenUsed="1"/>
     <w:lsdException w:name="annotation text" w:semiHidden="1" w:unhideWhenUsed="1"/>
     <w:lsdException w:name="header" w:semiHidden="1" w:unhideWhenUsed="1"/>
     <w:lsdException w:name="footer" w:semiHidden="1" w:unhideWhenUsed="1"/>
     <w:lsdException w:name="index heading" w:semiHidden="1" w:unhideWhenUsed="1"/>
-    <w:lsdException w:name="caption" w:uiPriority="35" w:semiHidden="1" w:unhideWhenUsed="1" w:qFormat="1"/>
+    <w:lsdException w:name="caption" w:semiHidden="1" w:uiPriority="35" w:unhideWhenUsed="1" w:qFormat="1"/>
     <w:lsdException w:name="table of figures" w:semiHidden="1" w:unhideWhenUsed="1"/>
     <w:lsdException w:name="envelope address" w:semiHidden="1" w:unhideWhenUsed="1"/>
     <w:lsdException w:name="envelope return" w:semiHidden="1" w:unhideWhenUsed="1"/>
@@ -506,7 +921,7 @@
     <w:lsdException w:name="Title" w:uiPriority="10" w:qFormat="1"/>
     <w:lsdException w:name="Closing" w:semiHidden="1" w:unhideWhenUsed="1"/>
     <w:lsdException w:name="Signature" w:semiHidden="1" w:unhideWhenUsed="1"/>
-    <w:lsdException w:name="Default Paragraph Font" w:uiPriority="1" w:semiHidden="1" w:unhideWhenUsed="1"/>
+    <w:lsdException w:name="Default Paragraph Font" w:semiHidden="1" w:uiPriority="1" w:unhideWhenUsed="1"/>
     <w:lsdException w:name="Body Text" w:semiHidden="1" w:unhideWhenUsed="1"/>
     <w:lsdException w:name="Body Text Indent" w:semiHidden="1" w:unhideWhenUsed="1"/>
     <w:lsdException w:name="List Continue" w:semiHidden="1" w:unhideWhenUsed="1"/>
@@ -706,8 +1121,8 @@
     <w:lsdException w:name="Subtle Reference" w:uiPriority="31" w:qFormat="1"/>
     <w:lsdException w:name="Intense Reference" w:uiPriority="32" w:qFormat="1"/>
     <w:lsdException w:name="Book Title" w:uiPriority="33" w:qFormat="1"/>
-    <w:lsdException w:name="Bibliography" w:uiPriority="37" w:semiHidden="1" w:unhideWhenUsed="1"/>
-    <w:lsdException w:name="TOC Heading" w:uiPriority="39" w:semiHidden="1" w:unhideWhenUsed="1" w:qFormat="1"/>
+    <w:lsdException w:name="Bibliography" w:semiHidden="1" w:uiPriority="37" w:unhideWhenUsed="1"/>
+    <w:lsdException w:name="TOC Heading" w:semiHidden="1" w:uiPriority="39" w:unhideWhenUsed="1" w:qFormat="1"/>
     <w:lsdException w:name="Plain Table 1" w:uiPriority="41"/>
     <w:lsdException w:name="Plain Table 2" w:uiPriority="42"/>
     <w:lsdException w:name="Plain Table 3" w:uiPriority="43"/>
@@ -813,117 +1228,29 @@
     <w:lsdException w:name="List Table 6 Colorful Accent 6" w:uiPriority="51"/>
     <w:lsdException w:name="List Table 7 Colorful Accent 6" w:uiPriority="52"/>
   </w:latentStyles>
-  <w:style w:type="paragraph" w:styleId="Normal" w:default="1">
+  <w:style w:type="paragraph" w:default="1" w:styleId="Normal">
     <w:name w:val="Normal"/>
     <w:qFormat/>
     <w:pPr>
-      <w:widowControl/>
-      <w:bidi w:val="0"/>
-      <w:spacing w:lineRule="auto" w:line="259" w:before="0" w:after="160"/>
-      <w:jc w:val="left"/>
+      <w:spacing w:after="160" w:line="259" w:lineRule="auto"/>
     </w:pPr>
     <w:rPr>
-      <w:rFonts w:ascii="Calibri" w:hAnsi="Calibri" w:eastAsia="Calibri" w:cs="" w:asciiTheme="minorHAnsi" w:cstheme="minorBidi" w:eastAsiaTheme="minorHAnsi" w:hAnsiTheme="minorHAnsi"/>
       <w:color w:val="00000A"/>
       <w:sz w:val="22"/>
-      <w:szCs w:val="22"/>
-      <w:lang w:val="en-US" w:eastAsia="en-US" w:bidi="ar-SA"/>
     </w:rPr>
   </w:style>
   <w:style w:type="paragraph" w:styleId="Heading2">
-    <w:name w:val="Heading 2"/>
+    <w:name w:val="heading 2"/>
     <w:basedOn w:val="Heading"/>
     <w:qFormat/>
-    <w:pPr/>
-    <w:rPr/>
+    <w:pPr>
+      <w:outlineLvl w:val="1"/>
+    </w:pPr>
   </w:style>
-  <w:style w:type="character" w:styleId="DefaultParagraphFont" w:default="1">
+  <w:style w:type="character" w:default="1" w:styleId="DefaultParagraphFont">
     <w:name w:val="Default Paragraph Font"/>
     <w:uiPriority w:val="1"/>
-    <w:semiHidden/>
     <w:unhideWhenUsed/>
-    <w:qFormat/>
-    <w:rPr/>
-  </w:style>
-  <w:style w:type="character" w:styleId="SourceText">
-    <w:name w:val="Source Text"/>
-    <w:qFormat/>
-    <w:rPr>
-      <w:rFonts w:ascii="Liberation Mono" w:hAnsi="Liberation Mono" w:eastAsia="Liberation Mono" w:cs="Liberation Mono"/>
-    </w:rPr>
-  </w:style>
-  <w:style w:type="character" w:styleId="InternetLink">
-    <w:name w:val="Internet Link"/>
-    <w:rPr>
-      <w:color w:val="000080"/>
-      <w:u w:val="single"/>
-      <w:lang w:val="zxx" w:eastAsia="zxx" w:bidi="zxx"/>
-    </w:rPr>
-  </w:style>
-  <w:style w:type="paragraph" w:styleId="Heading">
-    <w:name w:val="Heading"/>
-    <w:basedOn w:val="Normal"/>
-    <w:next w:val="TextBody"/>
-    <w:qFormat/>
-    <w:pPr>
-      <w:keepNext/>
-      <w:spacing w:before="240" w:after="120"/>
-    </w:pPr>
-    <w:rPr>
-      <w:rFonts w:ascii="Liberation Sans" w:hAnsi="Liberation Sans" w:eastAsia="Noto Sans CJK SC Regular" w:cs="FreeSans"/>
-      <w:sz w:val="28"/>
-      <w:szCs w:val="28"/>
-    </w:rPr>
-  </w:style>
-  <w:style w:type="paragraph" w:styleId="TextBody">
-    <w:name w:val="Body Text"/>
-    <w:basedOn w:val="Normal"/>
-    <w:pPr>
-      <w:spacing w:lineRule="auto" w:line="288" w:before="0" w:after="140"/>
-    </w:pPr>
-    <w:rPr/>
-  </w:style>
-  <w:style w:type="paragraph" w:styleId="List">
-    <w:name w:val="List"/>
-    <w:basedOn w:val="TextBody"/>
-    <w:pPr/>
-    <w:rPr>
-      <w:rFonts w:cs="FreeSans"/>
-    </w:rPr>
-  </w:style>
-  <w:style w:type="paragraph" w:styleId="Caption">
-    <w:name w:val="Caption"/>
-    <w:basedOn w:val="Normal"/>
-    <w:qFormat/>
-    <w:pPr>
-      <w:suppressLineNumbers/>
-      <w:spacing w:before="120" w:after="120"/>
-    </w:pPr>
-    <w:rPr>
-      <w:rFonts w:cs="FreeSans"/>
-      <w:i/>
-      <w:iCs/>
-      <w:sz w:val="24"/>
-      <w:szCs w:val="24"/>
-    </w:rPr>
-  </w:style>
-  <w:style w:type="paragraph" w:styleId="Index">
-    <w:name w:val="Index"/>
-    <w:basedOn w:val="Normal"/>
-    <w:qFormat/>
-    <w:pPr>
-      <w:suppressLineNumbers/>
-    </w:pPr>
-    <w:rPr>
-      <w:rFonts w:cs="FreeSans"/>
-    </w:rPr>
-  </w:style>
-  <w:style w:type="numbering" w:styleId="NoList" w:default="1">
-    <w:name w:val="No List"/>
-    <w:uiPriority w:val="99"/>
-    <w:semiHidden/>
-    <w:unhideWhenUsed/>
-    <w:qFormat/>
   </w:style>
   <w:style w:type="table" w:default="1" w:styleId="TableNormal">
     <w:name w:val="Normal Table"/>
@@ -939,6 +1266,145 @@
         <w:right w:w="108" w:type="dxa"/>
       </w:tblCellMar>
     </w:tblPr>
+  </w:style>
+  <w:style w:type="numbering" w:default="1" w:styleId="NoList">
+    <w:name w:val="No List"/>
+    <w:uiPriority w:val="99"/>
+    <w:semiHidden/>
+    <w:unhideWhenUsed/>
+  </w:style>
+  <w:style w:type="character" w:customStyle="1" w:styleId="SourceText">
+    <w:name w:val="Source Text"/>
+    <w:qFormat/>
+    <w:rPr>
+      <w:rFonts w:ascii="Liberation Mono" w:eastAsia="Liberation Mono" w:hAnsi="Liberation Mono" w:cs="Liberation Mono"/>
+    </w:rPr>
+  </w:style>
+  <w:style w:type="character" w:customStyle="1" w:styleId="InternetLink">
+    <w:name w:val="Internet Link"/>
+    <w:rPr>
+      <w:color w:val="000080"/>
+      <w:u w:val="single"/>
+    </w:rPr>
+  </w:style>
+  <w:style w:type="paragraph" w:customStyle="1" w:styleId="Heading">
+    <w:name w:val="Heading"/>
+    <w:basedOn w:val="Normal"/>
+    <w:next w:val="BodyText"/>
+    <w:qFormat/>
+    <w:pPr>
+      <w:keepNext/>
+      <w:spacing w:before="240" w:after="120"/>
+    </w:pPr>
+    <w:rPr>
+      <w:rFonts w:ascii="Liberation Sans" w:eastAsia="Noto Sans CJK SC Regular" w:hAnsi="Liberation Sans" w:cs="FreeSans"/>
+      <w:sz w:val="28"/>
+      <w:szCs w:val="28"/>
+    </w:rPr>
+  </w:style>
+  <w:style w:type="paragraph" w:styleId="BodyText">
+    <w:name w:val="Body Text"/>
+    <w:basedOn w:val="Normal"/>
+    <w:pPr>
+      <w:spacing w:after="140" w:line="288" w:lineRule="auto"/>
+    </w:pPr>
+  </w:style>
+  <w:style w:type="paragraph" w:styleId="List">
+    <w:name w:val="List"/>
+    <w:basedOn w:val="BodyText"/>
+    <w:rPr>
+      <w:rFonts w:cs="FreeSans"/>
+    </w:rPr>
+  </w:style>
+  <w:style w:type="paragraph" w:styleId="Caption">
+    <w:name w:val="caption"/>
+    <w:basedOn w:val="Normal"/>
+    <w:qFormat/>
+    <w:pPr>
+      <w:suppressLineNumbers/>
+      <w:spacing w:before="120" w:after="120"/>
+    </w:pPr>
+    <w:rPr>
+      <w:rFonts w:cs="FreeSans"/>
+      <w:i/>
+      <w:iCs/>
+      <w:sz w:val="24"/>
+      <w:szCs w:val="24"/>
+    </w:rPr>
+  </w:style>
+  <w:style w:type="paragraph" w:customStyle="1" w:styleId="Index">
+    <w:name w:val="Index"/>
+    <w:basedOn w:val="Normal"/>
+    <w:qFormat/>
+    <w:pPr>
+      <w:suppressLineNumbers/>
+    </w:pPr>
+    <w:rPr>
+      <w:rFonts w:cs="FreeSans"/>
+    </w:rPr>
+  </w:style>
+  <w:style w:type="character" w:styleId="HTMLCode">
+    <w:name w:val="HTML Code"/>
+    <w:basedOn w:val="DefaultParagraphFont"/>
+    <w:uiPriority w:val="99"/>
+    <w:semiHidden/>
+    <w:unhideWhenUsed/>
+    <w:rsid w:val="006B2687"/>
+    <w:rPr>
+      <w:rFonts w:ascii="Courier New" w:eastAsia="Times New Roman" w:hAnsi="Courier New" w:cs="Courier New"/>
+      <w:sz w:val="20"/>
+      <w:szCs w:val="20"/>
+    </w:rPr>
+  </w:style>
+  <w:style w:type="character" w:styleId="Hyperlink">
+    <w:name w:val="Hyperlink"/>
+    <w:basedOn w:val="DefaultParagraphFont"/>
+    <w:uiPriority w:val="99"/>
+    <w:semiHidden/>
+    <w:unhideWhenUsed/>
+    <w:rsid w:val="006B2687"/>
+    <w:rPr>
+      <w:color w:val="0000FF"/>
+      <w:u w:val="single"/>
+    </w:rPr>
+  </w:style>
+  <w:style w:type="paragraph" w:styleId="NormalWeb">
+    <w:name w:val="Normal (Web)"/>
+    <w:basedOn w:val="Normal"/>
+    <w:uiPriority w:val="99"/>
+    <w:unhideWhenUsed/>
+    <w:rsid w:val="006B2687"/>
+    <w:pPr>
+      <w:spacing w:before="100" w:beforeAutospacing="1" w:after="100" w:afterAutospacing="1" w:line="240" w:lineRule="auto"/>
+    </w:pPr>
+    <w:rPr>
+      <w:rFonts w:ascii="Times New Roman" w:eastAsia="Times New Roman" w:hAnsi="Times New Roman" w:cs="Times New Roman"/>
+      <w:color w:val="auto"/>
+      <w:sz w:val="24"/>
+      <w:szCs w:val="24"/>
+    </w:rPr>
+  </w:style>
+  <w:style w:type="character" w:styleId="Emphasis">
+    <w:name w:val="Emphasis"/>
+    <w:basedOn w:val="DefaultParagraphFont"/>
+    <w:uiPriority w:val="20"/>
+    <w:qFormat/>
+    <w:rsid w:val="006B2687"/>
+    <w:rPr>
+      <w:i/>
+      <w:iCs/>
+    </w:rPr>
+  </w:style>
+  <w:style w:type="character" w:styleId="Strong">
+    <w:name w:val="Strong"/>
+    <w:basedOn w:val="DefaultParagraphFont"/>
+    <w:uiPriority w:val="22"/>
+    <w:qFormat/>
+    <w:rsid w:val="00675EAE"/>
+    <w:rPr>
+      <w:b/>
+      <w:bCs/>
+    </w:rPr>
   </w:style>
 </w:styles>
 </file>

</xml_diff>